<commit_message>
Reparando estructura tablas, gitgnore y plantillas
</commit_message>
<xml_diff>
--- a/default/app/temp/documentos/recibos/ReciboPlantilla.docx
+++ b/default/app/temp/documentos/recibos/ReciboPlantilla.docx
@@ -668,6 +668,7 @@
         </w:tc>
       </w:tr>
     </w:tbl>
+    <w:p/>
     <w:p>
       <w:r>
         <w:rPr>
@@ -676,13 +677,13 @@
         <mc:AlternateContent>
           <mc:Choice Requires="wpg">
             <w:drawing>
-              <wp:anchor distT="0" distB="0" distL="114300" distR="114300" simplePos="0" relativeHeight="251659264" behindDoc="0" locked="0" layoutInCell="1" allowOverlap="1" wp14:anchorId="17A89AE1" wp14:editId="12782687">
+              <wp:anchor distT="0" distB="0" distL="114300" distR="114300" simplePos="0" relativeHeight="251659264" behindDoc="0" locked="0" layoutInCell="1" allowOverlap="1" wp14:anchorId="17A89AE1" wp14:editId="3E677EC4">
                 <wp:simplePos x="0" y="0"/>
                 <wp:positionH relativeFrom="margin">
                   <wp:align>center</wp:align>
                 </wp:positionH>
                 <wp:positionV relativeFrom="paragraph">
-                  <wp:posOffset>228600</wp:posOffset>
+                  <wp:posOffset>72390</wp:posOffset>
                 </wp:positionV>
                 <wp:extent cx="1897380" cy="1325880"/>
                 <wp:effectExtent l="0" t="0" r="0" b="7620"/>
@@ -827,7 +828,7 @@
           </mc:Choice>
           <mc:Fallback>
             <w:pict>
-              <v:group w14:anchorId="17A89AE1" id="Grupo 2" o:spid="_x0000_s1026" style="position:absolute;margin-left:0;margin-top:18pt;width:149.4pt;height:104.4pt;z-index:251659264;mso-position-horizontal:center;mso-position-horizontal-relative:margin;mso-height-relative:margin" coordorigin="-76" coordsize="18973,13258" o:gfxdata="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">
+              <v:group w14:anchorId="17A89AE1" id="Grupo 2" o:spid="_x0000_s1026" style="position:absolute;margin-left:0;margin-top:5.7pt;width:149.4pt;height:104.4pt;z-index:251659264;mso-position-horizontal:center;mso-position-horizontal-relative:margin;mso-height-relative:margin" coordorigin="-76" coordsize="18973,13258" o:gfxdata="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">
                 <v:shapetype id="_x0000_t75" coordsize="21600,21600" o:spt="75" o:preferrelative="t" path="m@4@5l@4@11@9@11@9@5xe" filled="f" stroked="f">
                   <v:stroke joinstyle="miter"/>
                   <v:formulas>
@@ -905,7 +906,6 @@
         </mc:AlternateContent>
       </w:r>
     </w:p>
-    <w:p/>
     <w:sectPr>
       <w:pgSz w:w="12240" w:h="15840"/>
       <w:pgMar w:top="1417" w:right="1701" w:bottom="1417" w:left="1701" w:header="708" w:footer="708" w:gutter="0"/>

</xml_diff>

<commit_message>
Formato del plantilla recibos
</commit_message>
<xml_diff>
--- a/default/app/temp/documentos/recibos/ReciboPlantilla.docx
+++ b/default/app/temp/documentos/recibos/ReciboPlantilla.docx
@@ -622,16 +622,12 @@
               <w:rPr>
                 <w:b/>
                 <w:bCs/>
-                <w:sz w:val="24"/>
-                <w:szCs w:val="24"/>
-              </w:rPr>
-            </w:pPr>
-            <w:r>
-              <w:rPr>
-                <w:b/>
-                <w:bCs/>
-                <w:sz w:val="24"/>
-                <w:szCs w:val="24"/>
+              </w:rPr>
+            </w:pPr>
+            <w:r>
+              <w:rPr>
+                <w:b/>
+                <w:bCs/>
               </w:rPr>
               <w:t>$${</w:t>
             </w:r>
@@ -640,8 +636,6 @@
               <w:rPr>
                 <w:b/>
                 <w:bCs/>
-                <w:sz w:val="24"/>
-                <w:szCs w:val="24"/>
               </w:rPr>
               <w:t>Recibo.Total</w:t>
             </w:r>
@@ -650,8 +644,6 @@
               <w:rPr>
                 <w:b/>
                 <w:bCs/>
-                <w:sz w:val="24"/>
-                <w:szCs w:val="24"/>
               </w:rPr>
               <w:t>}</w:t>
             </w:r>
@@ -659,8 +651,6 @@
               <w:rPr>
                 <w:b/>
                 <w:bCs/>
-                <w:sz w:val="24"/>
-                <w:szCs w:val="24"/>
               </w:rPr>
               <w:t>.00</w:t>
             </w:r>

</xml_diff>